<commit_message>
added a lot of labs
</commit_message>
<xml_diff>
--- a/2term/ASP/ПИС(ASP)/Answers.docx
+++ b/2term/ASP/ПИС(ASP)/Answers.docx
@@ -8,12 +8,16 @@
         <w:jc w:val="both"/>
         <w:rPr>
           <w:rFonts w:ascii="Courier New" w:hAnsi="Courier New" w:cs="Courier New"/>
-          <w:lang w:val="ru-RU"/>
-        </w:rPr>
-      </w:pPr>
-      <w:r>
-        <w:rPr>
-          <w:rFonts w:ascii="Courier New" w:hAnsi="Courier New" w:cs="Courier New"/>
+          <w:b/>
+          <w:bCs/>
+          <w:lang w:val="ru-RU"/>
+        </w:rPr>
+      </w:pPr>
+      <w:r>
+        <w:rPr>
+          <w:rFonts w:ascii="Courier New" w:hAnsi="Courier New" w:cs="Courier New"/>
+          <w:b/>
+          <w:bCs/>
           <w:lang w:val="ru-RU"/>
         </w:rPr>
         <w:t>поясните понятие «программная платформа»;</w:t>
@@ -48,17 +52,23 @@
         <w:pStyle w:val="a5"/>
         <w:rPr>
           <w:rFonts w:ascii="Courier New" w:hAnsi="Courier New" w:cs="Courier New"/>
-        </w:rPr>
-      </w:pPr>
-      <w:r>
-        <w:rPr>
-          <w:rFonts w:ascii="Courier New" w:hAnsi="Courier New" w:cs="Courier New"/>
+          <w:b/>
+          <w:bCs/>
+        </w:rPr>
+      </w:pPr>
+      <w:r>
+        <w:rPr>
+          <w:rFonts w:ascii="Courier New" w:hAnsi="Courier New" w:cs="Courier New"/>
+          <w:b/>
+          <w:bCs/>
         </w:rPr>
         <w:t xml:space="preserve">- что такое </w:t>
       </w:r>
       <w:r>
         <w:rPr>
           <w:rFonts w:ascii="Courier New" w:hAnsi="Courier New" w:cs="Courier New"/>
+          <w:b/>
+          <w:bCs/>
           <w:lang w:val="en-US"/>
         </w:rPr>
         <w:t>ASP</w:t>
@@ -66,12 +76,16 @@
       <w:r>
         <w:rPr>
           <w:rFonts w:ascii="Courier New" w:hAnsi="Courier New" w:cs="Courier New"/>
+          <w:b/>
+          <w:bCs/>
         </w:rPr>
         <w:t>.</w:t>
       </w:r>
       <w:r>
         <w:rPr>
           <w:rFonts w:ascii="Courier New" w:hAnsi="Courier New" w:cs="Courier New"/>
+          <w:b/>
+          <w:bCs/>
           <w:lang w:val="en-US"/>
         </w:rPr>
         <w:t>NET</w:t>
@@ -79,12 +93,16 @@
       <w:r>
         <w:rPr>
           <w:rFonts w:ascii="Courier New" w:hAnsi="Courier New" w:cs="Courier New"/>
+          <w:b/>
+          <w:bCs/>
         </w:rPr>
         <w:t xml:space="preserve"> </w:t>
       </w:r>
       <w:r>
         <w:rPr>
           <w:rFonts w:ascii="Courier New" w:hAnsi="Courier New" w:cs="Courier New"/>
+          <w:b/>
+          <w:bCs/>
           <w:lang w:val="en-US"/>
         </w:rPr>
         <w:t>CORE</w:t>
@@ -92,6 +110,8 @@
       <w:r>
         <w:rPr>
           <w:rFonts w:ascii="Courier New" w:hAnsi="Courier New" w:cs="Courier New"/>
+          <w:b/>
+          <w:bCs/>
         </w:rPr>
         <w:t>?</w:t>
       </w:r>
@@ -189,17 +209,23 @@
         <w:pStyle w:val="a5"/>
         <w:rPr>
           <w:rFonts w:ascii="Courier New" w:hAnsi="Courier New" w:cs="Courier New"/>
-        </w:rPr>
-      </w:pPr>
-      <w:r>
-        <w:rPr>
-          <w:rFonts w:ascii="Courier New" w:hAnsi="Courier New" w:cs="Courier New"/>
+          <w:b/>
+          <w:bCs/>
+        </w:rPr>
+      </w:pPr>
+      <w:r>
+        <w:rPr>
+          <w:rFonts w:ascii="Courier New" w:hAnsi="Courier New" w:cs="Courier New"/>
+          <w:b/>
+          <w:bCs/>
         </w:rPr>
         <w:t xml:space="preserve">- что такое </w:t>
       </w:r>
       <w:r>
         <w:rPr>
           <w:rFonts w:ascii="Courier New" w:hAnsi="Courier New" w:cs="Courier New"/>
+          <w:b/>
+          <w:bCs/>
           <w:lang w:val="en-US"/>
         </w:rPr>
         <w:t>http</w:t>
@@ -207,6 +233,37 @@
       <w:r>
         <w:rPr>
           <w:rFonts w:ascii="Courier New" w:hAnsi="Courier New" w:cs="Courier New"/>
+          <w:b/>
+          <w:bCs/>
+        </w:rPr>
+        <w:t>-обработчик?</w:t>
+      </w:r>
+    </w:p>
+    <w:p>
+      <w:pPr>
+        <w:pStyle w:val="a5"/>
+        <w:rPr>
+          <w:rFonts w:ascii="Courier New" w:hAnsi="Courier New" w:cs="Courier New"/>
+        </w:rPr>
+      </w:pPr>
+    </w:p>
+    <w:p>
+      <w:pPr>
+        <w:pStyle w:val="a5"/>
+        <w:rPr>
+          <w:rFonts w:ascii="Courier New" w:hAnsi="Courier New" w:cs="Courier New"/>
+        </w:rPr>
+      </w:pPr>
+      <w:r>
+        <w:rPr>
+          <w:rFonts w:ascii="Courier New" w:hAnsi="Courier New" w:cs="Courier New"/>
+          <w:lang w:val="en-US"/>
+        </w:rPr>
+        <w:t>http</w:t>
+      </w:r>
+      <w:r>
+        <w:rPr>
+          <w:rFonts w:ascii="Courier New" w:hAnsi="Courier New" w:cs="Courier New"/>
         </w:rPr>
         <w:t>-</w:t>
       </w:r>
@@ -214,13 +271,7 @@
         <w:rPr>
           <w:rFonts w:ascii="Courier New" w:hAnsi="Courier New" w:cs="Courier New"/>
         </w:rPr>
-        <w:t>обработчик</w:t>
-      </w:r>
-      <w:r>
-        <w:rPr>
-          <w:rFonts w:ascii="Courier New" w:hAnsi="Courier New" w:cs="Courier New"/>
-        </w:rPr>
-        <w:t>?</w:t>
+        <w:t>обработчик — это конечная точка для обрабатывания запроса к ресурсу</w:t>
       </w:r>
     </w:p>
     <w:p>
@@ -241,6 +292,40 @@
       <w:r>
         <w:rPr>
           <w:rFonts w:ascii="Courier New" w:hAnsi="Courier New" w:cs="Courier New"/>
+        </w:rPr>
+        <w:t>компонент, который обрабатывает входящие HTTP-запросы и генерирует соответствующие HTTP-ответы.</w:t>
+      </w:r>
+    </w:p>
+    <w:p>
+      <w:pPr>
+        <w:pStyle w:val="a5"/>
+        <w:rPr>
+          <w:rFonts w:ascii="Courier New" w:hAnsi="Courier New" w:cs="Courier New"/>
+        </w:rPr>
+      </w:pPr>
+    </w:p>
+    <w:p>
+      <w:pPr>
+        <w:pStyle w:val="a5"/>
+        <w:rPr>
+          <w:rFonts w:ascii="Courier New" w:hAnsi="Courier New" w:cs="Courier New"/>
+          <w:b/>
+          <w:bCs/>
+        </w:rPr>
+      </w:pPr>
+      <w:r>
+        <w:rPr>
+          <w:rFonts w:ascii="Courier New" w:hAnsi="Courier New" w:cs="Courier New"/>
+          <w:b/>
+          <w:bCs/>
+        </w:rPr>
+        <w:t xml:space="preserve">- каким образом запросы маршрутизируются к </w:t>
+      </w:r>
+      <w:r>
+        <w:rPr>
+          <w:rFonts w:ascii="Courier New" w:hAnsi="Courier New" w:cs="Courier New"/>
+          <w:b/>
+          <w:bCs/>
           <w:lang w:val="en-US"/>
         </w:rPr>
         <w:t>http</w:t>
@@ -248,77 +333,10 @@
       <w:r>
         <w:rPr>
           <w:rFonts w:ascii="Courier New" w:hAnsi="Courier New" w:cs="Courier New"/>
-        </w:rPr>
-        <w:t>-</w:t>
-      </w:r>
-      <w:r>
-        <w:rPr>
-          <w:rFonts w:ascii="Courier New" w:hAnsi="Courier New" w:cs="Courier New"/>
-        </w:rPr>
-        <w:t>обработчик — это конечная точка для обрабатывания запроса к ресурсу</w:t>
-      </w:r>
-    </w:p>
-    <w:p>
-      <w:pPr>
-        <w:pStyle w:val="a5"/>
-        <w:rPr>
-          <w:rFonts w:ascii="Courier New" w:hAnsi="Courier New" w:cs="Courier New"/>
-        </w:rPr>
-      </w:pPr>
-    </w:p>
-    <w:p>
-      <w:pPr>
-        <w:pStyle w:val="a5"/>
-        <w:rPr>
-          <w:rFonts w:ascii="Courier New" w:hAnsi="Courier New" w:cs="Courier New"/>
-        </w:rPr>
-      </w:pPr>
-      <w:r>
-        <w:rPr>
-          <w:rFonts w:ascii="Courier New" w:hAnsi="Courier New" w:cs="Courier New"/>
-        </w:rPr>
-        <w:t>компонент, который обрабатывает входящие HTTP-запросы и генерирует соответствующие HTTP-ответы.</w:t>
-      </w:r>
-    </w:p>
-    <w:p>
-      <w:pPr>
-        <w:pStyle w:val="a5"/>
-        <w:rPr>
-          <w:rFonts w:ascii="Courier New" w:hAnsi="Courier New" w:cs="Courier New"/>
-        </w:rPr>
-      </w:pPr>
-    </w:p>
-    <w:p>
-      <w:pPr>
-        <w:pStyle w:val="a5"/>
-        <w:rPr>
-          <w:rFonts w:ascii="Courier New" w:hAnsi="Courier New" w:cs="Courier New"/>
-        </w:rPr>
-      </w:pPr>
-      <w:r>
-        <w:rPr>
-          <w:rFonts w:ascii="Courier New" w:hAnsi="Courier New" w:cs="Courier New"/>
-        </w:rPr>
-        <w:t xml:space="preserve">- каким образом запросы маршрутизируются к </w:t>
-      </w:r>
-      <w:r>
-        <w:rPr>
-          <w:rFonts w:ascii="Courier New" w:hAnsi="Courier New" w:cs="Courier New"/>
-          <w:lang w:val="en-US"/>
-        </w:rPr>
-        <w:t>http</w:t>
-      </w:r>
-      <w:r>
-        <w:rPr>
-          <w:rFonts w:ascii="Courier New" w:hAnsi="Courier New" w:cs="Courier New"/>
-        </w:rPr>
-        <w:t>-</w:t>
-      </w:r>
-      <w:r>
-        <w:rPr>
-          <w:rFonts w:ascii="Courier New" w:hAnsi="Courier New" w:cs="Courier New"/>
-        </w:rPr>
-        <w:t>обработчику?</w:t>
+          <w:b/>
+          <w:bCs/>
+        </w:rPr>
+        <w:t>-обработчику?</w:t>
       </w:r>
     </w:p>
     <w:p>
@@ -378,6 +396,7 @@
         </w:rPr>
         <w:t xml:space="preserve"> — </w:t>
       </w:r>
+      <w:proofErr w:type="spellStart"/>
       <w:r>
         <w:rPr>
           <w:rFonts w:ascii="Segoe UI" w:hAnsi="Segoe UI" w:cs="Segoe UI"/>
@@ -385,6 +404,7 @@
         </w:rPr>
         <w:t>api</w:t>
       </w:r>
+      <w:proofErr w:type="spellEnd"/>
       <w:r>
         <w:rPr>
           <w:rFonts w:ascii="Segoe UI" w:hAnsi="Segoe UI" w:cs="Segoe UI"/>
@@ -423,6 +443,7 @@
         </w:rPr>
         <w:t xml:space="preserve">}. В этом шаблоне </w:t>
       </w:r>
+      <w:proofErr w:type="spellStart"/>
       <w:r>
         <w:rPr>
           <w:rFonts w:ascii="Segoe UI" w:hAnsi="Segoe UI" w:cs="Segoe UI"/>
@@ -430,6 +451,7 @@
         </w:rPr>
         <w:t>api</w:t>
       </w:r>
+      <w:proofErr w:type="spellEnd"/>
       <w:r>
         <w:rPr>
           <w:rFonts w:ascii="Segoe UI" w:hAnsi="Segoe UI" w:cs="Segoe UI"/>
@@ -565,6 +587,7 @@
         </w:rPr>
         <w:t xml:space="preserve">Через веб сервер, по </w:t>
       </w:r>
+      <w:proofErr w:type="spellStart"/>
       <w:r>
         <w:rPr>
           <w:rFonts w:ascii="Helvetica" w:hAnsi="Helvetica" w:cs="Helvetica"/>
@@ -572,6 +595,7 @@
         </w:rPr>
         <w:t>url</w:t>
       </w:r>
+      <w:proofErr w:type="spellEnd"/>
     </w:p>
     <w:p>
       <w:pPr>
@@ -604,6 +628,7 @@
         </w:rPr>
         <w:t> </w:t>
       </w:r>
+      <w:proofErr w:type="spellStart"/>
       <w:r>
         <w:rPr>
           <w:rStyle w:val="HTML"/>
@@ -611,6 +636,7 @@
         </w:rPr>
         <w:t>MapRequestHandler</w:t>
       </w:r>
+      <w:proofErr w:type="spellEnd"/>
       <w:r>
         <w:rPr>
           <w:rFonts w:ascii="Helvetica" w:hAnsi="Helvetica" w:cs="Helvetica"/>
@@ -626,6 +652,7 @@
         </w:rPr>
         <w:t> </w:t>
       </w:r>
+      <w:proofErr w:type="spellStart"/>
       <w:r>
         <w:rPr>
           <w:rStyle w:val="HTML"/>
@@ -633,12 +660,13 @@
         </w:rPr>
         <w:t>PostMapRequestHandler</w:t>
       </w:r>
+      <w:proofErr w:type="spellEnd"/>
     </w:p>
     <w:p>
       <w:pPr>
         <w:pStyle w:val="a6"/>
         <w:rPr>
-          <w:rFonts w:ascii="Helvetica" w:hAnsi="Helvetica" w:cs="Helvetica"/>
+          <w:rStyle w:val="HTML"/>
           <w:color w:val="000000"/>
         </w:rPr>
       </w:pPr>
@@ -657,6 +685,7 @@
         </w:rPr>
         <w:t> </w:t>
       </w:r>
+      <w:proofErr w:type="spellStart"/>
       <w:r>
         <w:rPr>
           <w:rStyle w:val="HTML"/>
@@ -664,6 +693,7 @@
         </w:rPr>
         <w:t>PreRequestHandlerExecute</w:t>
       </w:r>
+      <w:proofErr w:type="spellEnd"/>
       <w:r>
         <w:rPr>
           <w:rFonts w:ascii="Helvetica" w:hAnsi="Helvetica" w:cs="Helvetica"/>
@@ -686,6 +716,7 @@
         </w:rPr>
         <w:t> </w:t>
       </w:r>
+      <w:proofErr w:type="spellStart"/>
       <w:r>
         <w:rPr>
           <w:rStyle w:val="HTML"/>
@@ -693,6 +724,7 @@
         </w:rPr>
         <w:t>ProcessRequest</w:t>
       </w:r>
+      <w:proofErr w:type="spellEnd"/>
       <w:r>
         <w:rPr>
           <w:rFonts w:ascii="Helvetica" w:hAnsi="Helvetica" w:cs="Helvetica"/>
@@ -713,8 +745,105 @@
           <w:rFonts w:ascii="Helvetica" w:hAnsi="Helvetica" w:cs="Helvetica"/>
           <w:color w:val="000000"/>
         </w:rPr>
-        <w:t>А сразу после генерации ответа возникает событие </w:t>
-      </w:r>
+        <w:t xml:space="preserve">А </w:t>
+      </w:r>
+      <w:proofErr w:type="spellStart"/>
+      <w:r>
+        <w:rPr>
+          <w:rFonts w:ascii="Helvetica" w:hAnsi="Helvetica" w:cs="Helvetica"/>
+          <w:color w:val="000000"/>
+        </w:rPr>
+        <w:t>сразу</w:t>
+      </w:r>
+      <w:proofErr w:type="spellEnd"/>
+      <w:r>
+        <w:rPr>
+          <w:rFonts w:ascii="Helvetica" w:hAnsi="Helvetica" w:cs="Helvetica"/>
+          <w:color w:val="000000"/>
+        </w:rPr>
+        <w:t xml:space="preserve"> </w:t>
+      </w:r>
+      <w:proofErr w:type="spellStart"/>
+      <w:r>
+        <w:rPr>
+          <w:rFonts w:ascii="Helvetica" w:hAnsi="Helvetica" w:cs="Helvetica"/>
+          <w:color w:val="000000"/>
+        </w:rPr>
+        <w:t>после</w:t>
+      </w:r>
+      <w:proofErr w:type="spellEnd"/>
+      <w:r>
+        <w:rPr>
+          <w:rFonts w:ascii="Helvetica" w:hAnsi="Helvetica" w:cs="Helvetica"/>
+          <w:color w:val="000000"/>
+        </w:rPr>
+        <w:t xml:space="preserve"> </w:t>
+      </w:r>
+      <w:proofErr w:type="spellStart"/>
+      <w:r>
+        <w:rPr>
+          <w:rFonts w:ascii="Helvetica" w:hAnsi="Helvetica" w:cs="Helvetica"/>
+          <w:color w:val="000000"/>
+        </w:rPr>
+        <w:t>генерации</w:t>
+      </w:r>
+      <w:proofErr w:type="spellEnd"/>
+      <w:r>
+        <w:rPr>
+          <w:rFonts w:ascii="Helvetica" w:hAnsi="Helvetica" w:cs="Helvetica"/>
+          <w:color w:val="000000"/>
+        </w:rPr>
+        <w:t xml:space="preserve"> </w:t>
+      </w:r>
+      <w:proofErr w:type="spellStart"/>
+      <w:r>
+        <w:rPr>
+          <w:rFonts w:ascii="Helvetica" w:hAnsi="Helvetica" w:cs="Helvetica"/>
+          <w:color w:val="000000"/>
+        </w:rPr>
+        <w:t>ответа</w:t>
+      </w:r>
+      <w:proofErr w:type="spellEnd"/>
+      <w:r>
+        <w:rPr>
+          <w:rFonts w:ascii="Helvetica" w:hAnsi="Helvetica" w:cs="Helvetica"/>
+          <w:color w:val="000000"/>
+        </w:rPr>
+        <w:t xml:space="preserve"> </w:t>
+      </w:r>
+      <w:proofErr w:type="spellStart"/>
+      <w:r>
+        <w:rPr>
+          <w:rFonts w:ascii="Helvetica" w:hAnsi="Helvetica" w:cs="Helvetica"/>
+          <w:color w:val="000000"/>
+        </w:rPr>
+        <w:t>возникает</w:t>
+      </w:r>
+      <w:proofErr w:type="spellEnd"/>
+      <w:r>
+        <w:rPr>
+          <w:rFonts w:ascii="Helvetica" w:hAnsi="Helvetica" w:cs="Helvetica"/>
+          <w:color w:val="000000"/>
+        </w:rPr>
+        <w:t xml:space="preserve"> </w:t>
+      </w:r>
+      <w:proofErr w:type="spellStart"/>
+      <w:r>
+        <w:rPr>
+          <w:rFonts w:ascii="Helvetica" w:hAnsi="Helvetica" w:cs="Helvetica"/>
+          <w:color w:val="000000"/>
+        </w:rPr>
+        <w:t>событие</w:t>
+      </w:r>
+      <w:proofErr w:type="spellEnd"/>
+      <w:r>
+        <w:rPr>
+          <w:rFonts w:ascii="Helvetica" w:hAnsi="Helvetica" w:cs="Helvetica"/>
+          <w:color w:val="000000"/>
+        </w:rPr>
+        <w:t> </w:t>
+      </w:r>
+      <w:proofErr w:type="spellStart"/>
       <w:r>
         <w:rPr>
           <w:rStyle w:val="HTML"/>
@@ -722,13 +851,590 @@
         </w:rPr>
         <w:t>PostRequestHandlerExecute</w:t>
       </w:r>
-    </w:p>
-    <w:p>
-      <w:pPr>
-        <w:rPr>
-          <w:lang w:val="ru-RU"/>
-        </w:rPr>
-      </w:pPr>
+      <w:proofErr w:type="spellEnd"/>
+    </w:p>
+    <w:p>
+      <w:pPr>
+        <w:rPr>
+          <w:rStyle w:val="HTML"/>
+          <w:rFonts w:eastAsiaTheme="minorHAnsi"/>
+          <w:color w:val="000000"/>
+        </w:rPr>
+      </w:pPr>
+      <w:r>
+        <w:rPr>
+          <w:rStyle w:val="HTML"/>
+          <w:rFonts w:eastAsiaTheme="minorHAnsi"/>
+          <w:color w:val="000000"/>
+        </w:rPr>
+        <w:br w:type="page"/>
+      </w:r>
+    </w:p>
+    <w:p>
+      <w:pPr>
+        <w:pStyle w:val="a6"/>
+        <w:rPr>
+          <w:rFonts w:ascii="Helvetica" w:hAnsi="Helvetica" w:cs="Helvetica"/>
+          <w:color w:val="000000"/>
+          <w:lang w:val="ru-RU"/>
+        </w:rPr>
+      </w:pPr>
+      <w:r>
+        <w:rPr>
+          <w:rFonts w:ascii="Helvetica" w:hAnsi="Helvetica" w:cs="Helvetica"/>
+          <w:color w:val="000000"/>
+          <w:lang w:val="ru-RU"/>
+        </w:rPr>
+        <w:lastRenderedPageBreak/>
+        <w:t>.</w:t>
+      </w:r>
+      <w:r>
+        <w:rPr>
+          <w:rFonts w:ascii="Helvetica" w:hAnsi="Helvetica" w:cs="Helvetica"/>
+          <w:color w:val="000000"/>
+        </w:rPr>
+        <w:t>NET</w:t>
+      </w:r>
+      <w:r>
+        <w:rPr>
+          <w:rFonts w:ascii="Helvetica" w:hAnsi="Helvetica" w:cs="Helvetica"/>
+          <w:color w:val="000000"/>
+          <w:lang w:val="ru-RU"/>
+        </w:rPr>
+        <w:t xml:space="preserve"> </w:t>
+      </w:r>
+      <w:r>
+        <w:rPr>
+          <w:rFonts w:ascii="Helvetica" w:hAnsi="Helvetica" w:cs="Helvetica"/>
+          <w:color w:val="000000"/>
+        </w:rPr>
+        <w:t>Framework</w:t>
+      </w:r>
+      <w:r>
+        <w:rPr>
+          <w:rFonts w:ascii="Helvetica" w:hAnsi="Helvetica" w:cs="Helvetica"/>
+          <w:color w:val="000000"/>
+          <w:lang w:val="ru-RU"/>
+        </w:rPr>
+        <w:t xml:space="preserve"> </w:t>
+      </w:r>
+      <w:r>
+        <w:rPr>
+          <w:rFonts w:ascii="Helvetica" w:hAnsi="Helvetica" w:cs="Helvetica"/>
+          <w:b/>
+          <w:bCs/>
+          <w:i/>
+          <w:iCs/>
+          <w:color w:val="000000"/>
+          <w:lang w:val="ru-RU"/>
+        </w:rPr>
+        <w:t xml:space="preserve">предназначен для работы с ОС </w:t>
+      </w:r>
+      <w:r>
+        <w:rPr>
+          <w:rFonts w:ascii="Helvetica" w:hAnsi="Helvetica" w:cs="Helvetica"/>
+          <w:b/>
+          <w:bCs/>
+          <w:i/>
+          <w:iCs/>
+          <w:color w:val="000000"/>
+        </w:rPr>
+        <w:t>Windows</w:t>
+      </w:r>
+      <w:r>
+        <w:rPr>
+          <w:rFonts w:ascii="Helvetica" w:hAnsi="Helvetica" w:cs="Helvetica"/>
+          <w:color w:val="000000"/>
+          <w:lang w:val="ru-RU"/>
+        </w:rPr>
+        <w:t xml:space="preserve">. </w:t>
+      </w:r>
+    </w:p>
+    <w:p>
+      <w:pPr>
+        <w:pStyle w:val="a6"/>
+        <w:rPr>
+          <w:rFonts w:ascii="Helvetica" w:hAnsi="Helvetica" w:cs="Helvetica"/>
+          <w:color w:val="000000"/>
+          <w:lang w:val="ru-RU"/>
+        </w:rPr>
+      </w:pPr>
+      <w:r>
+        <w:rPr>
+          <w:rFonts w:ascii="Helvetica" w:hAnsi="Helvetica" w:cs="Helvetica"/>
+          <w:color w:val="000000"/>
+          <w:lang w:val="ru-RU"/>
+        </w:rPr>
+        <w:t xml:space="preserve">.NET Core является </w:t>
+      </w:r>
+      <w:r>
+        <w:rPr>
+          <w:rFonts w:ascii="Helvetica" w:hAnsi="Helvetica" w:cs="Helvetica"/>
+          <w:b/>
+          <w:bCs/>
+          <w:i/>
+          <w:iCs/>
+          <w:color w:val="000000"/>
+          <w:lang w:val="ru-RU"/>
+        </w:rPr>
+        <w:t xml:space="preserve">перекрестной платформой, разработанной с учетом множественных операционных систем, таких как Windows, Linux и </w:t>
+      </w:r>
+      <w:proofErr w:type="spellStart"/>
+      <w:r>
+        <w:rPr>
+          <w:rFonts w:ascii="Helvetica" w:hAnsi="Helvetica" w:cs="Helvetica"/>
+          <w:b/>
+          <w:bCs/>
+          <w:i/>
+          <w:iCs/>
+          <w:color w:val="000000"/>
+          <w:lang w:val="ru-RU"/>
+        </w:rPr>
+        <w:t>macOS</w:t>
+      </w:r>
+      <w:proofErr w:type="spellEnd"/>
+      <w:r>
+        <w:rPr>
+          <w:rFonts w:ascii="Helvetica" w:hAnsi="Helvetica" w:cs="Helvetica"/>
+          <w:b/>
+          <w:bCs/>
+          <w:i/>
+          <w:iCs/>
+          <w:color w:val="000000"/>
+          <w:lang w:val="ru-RU"/>
+        </w:rPr>
+        <w:t xml:space="preserve">, </w:t>
+      </w:r>
+      <w:proofErr w:type="spellStart"/>
+      <w:r>
+        <w:rPr>
+          <w:rFonts w:ascii="Helvetica" w:hAnsi="Helvetica" w:cs="Helvetica"/>
+          <w:b/>
+          <w:bCs/>
+          <w:i/>
+          <w:iCs/>
+          <w:color w:val="000000"/>
+          <w:lang w:val="ru-RU"/>
+        </w:rPr>
+        <w:t>т.е</w:t>
+      </w:r>
+      <w:proofErr w:type="spellEnd"/>
+      <w:r>
+        <w:rPr>
+          <w:rFonts w:ascii="Helvetica" w:hAnsi="Helvetica" w:cs="Helvetica"/>
+          <w:b/>
+          <w:bCs/>
+          <w:i/>
+          <w:iCs/>
+          <w:color w:val="000000"/>
+          <w:lang w:val="ru-RU"/>
+        </w:rPr>
+        <w:t xml:space="preserve"> кроссплатформенный. У </w:t>
+      </w:r>
+      <w:r>
+        <w:rPr>
+          <w:rFonts w:ascii="Helvetica" w:hAnsi="Helvetica" w:cs="Helvetica"/>
+          <w:b/>
+          <w:bCs/>
+          <w:i/>
+          <w:iCs/>
+          <w:color w:val="000000"/>
+          <w:lang w:val="ru-RU"/>
+        </w:rPr>
+        <w:t>.</w:t>
+      </w:r>
+      <w:r>
+        <w:rPr>
+          <w:rFonts w:ascii="Helvetica" w:hAnsi="Helvetica" w:cs="Helvetica"/>
+          <w:b/>
+          <w:bCs/>
+          <w:i/>
+          <w:iCs/>
+          <w:color w:val="000000"/>
+        </w:rPr>
+        <w:t>net</w:t>
+      </w:r>
+      <w:r>
+        <w:rPr>
+          <w:rFonts w:ascii="Helvetica" w:hAnsi="Helvetica" w:cs="Helvetica"/>
+          <w:b/>
+          <w:bCs/>
+          <w:i/>
+          <w:iCs/>
+          <w:color w:val="000000"/>
+          <w:lang w:val="ru-RU"/>
+        </w:rPr>
+        <w:t xml:space="preserve"> </w:t>
+      </w:r>
+      <w:r>
+        <w:rPr>
+          <w:rFonts w:ascii="Helvetica" w:hAnsi="Helvetica" w:cs="Helvetica"/>
+          <w:b/>
+          <w:bCs/>
+          <w:i/>
+          <w:iCs/>
+          <w:color w:val="000000"/>
+        </w:rPr>
+        <w:t>core</w:t>
+      </w:r>
+      <w:r>
+        <w:rPr>
+          <w:rFonts w:ascii="Helvetica" w:hAnsi="Helvetica" w:cs="Helvetica"/>
+          <w:b/>
+          <w:bCs/>
+          <w:i/>
+          <w:iCs/>
+          <w:color w:val="000000"/>
+          <w:lang w:val="ru-RU"/>
+        </w:rPr>
+        <w:t xml:space="preserve"> </w:t>
+      </w:r>
+      <w:r>
+        <w:rPr>
+          <w:rFonts w:ascii="Helvetica" w:hAnsi="Helvetica" w:cs="Helvetica"/>
+          <w:b/>
+          <w:bCs/>
+          <w:i/>
+          <w:iCs/>
+          <w:color w:val="000000"/>
+          <w:lang w:val="ru-RU"/>
+        </w:rPr>
+        <w:t>ниже потребление памяти, лучше оптимизация</w:t>
+      </w:r>
+    </w:p>
+    <w:p>
+      <w:pPr>
+        <w:rPr>
+          <w:lang w:val="ru-RU"/>
+        </w:rPr>
+      </w:pPr>
+      <w:r>
+        <w:rPr>
+          <w:lang w:val="ru-RU"/>
+        </w:rPr>
+        <w:t>.</w:t>
+      </w:r>
+      <w:r>
+        <w:t>Net</w:t>
+      </w:r>
+      <w:r>
+        <w:rPr>
+          <w:lang w:val="ru-RU"/>
+        </w:rPr>
+        <w:t xml:space="preserve"> </w:t>
+      </w:r>
+      <w:r>
+        <w:t>framework</w:t>
+      </w:r>
+      <w:r>
+        <w:rPr>
+          <w:lang w:val="ru-RU"/>
+        </w:rPr>
+        <w:t>:</w:t>
+      </w:r>
+    </w:p>
+    <w:p>
+      <w:pPr>
+        <w:rPr>
+          <w:lang w:val="ru-RU"/>
+        </w:rPr>
+      </w:pPr>
+      <w:r>
+        <w:t>CLR</w:t>
+      </w:r>
+      <w:r>
+        <w:rPr>
+          <w:lang w:val="ru-RU"/>
+        </w:rPr>
+        <w:t xml:space="preserve"> (</w:t>
+      </w:r>
+      <w:r>
+        <w:t>Common</w:t>
+      </w:r>
+      <w:r>
+        <w:rPr>
+          <w:lang w:val="ru-RU"/>
+        </w:rPr>
+        <w:t xml:space="preserve"> </w:t>
+      </w:r>
+      <w:r>
+        <w:t>Language</w:t>
+      </w:r>
+      <w:r>
+        <w:rPr>
+          <w:lang w:val="ru-RU"/>
+        </w:rPr>
+        <w:t xml:space="preserve"> </w:t>
+      </w:r>
+      <w:r>
+        <w:t>Runtime</w:t>
+      </w:r>
+      <w:r>
+        <w:rPr>
+          <w:lang w:val="ru-RU"/>
+        </w:rPr>
+        <w:t>) – общеязыковая среда исполнения, виртуальная машина на которой исполняются все приложения, работающие в среде .</w:t>
+      </w:r>
+      <w:r>
+        <w:t>NET</w:t>
+      </w:r>
+      <w:r>
+        <w:rPr>
+          <w:lang w:val="ru-RU"/>
+        </w:rPr>
+        <w:t xml:space="preserve">. Реализация </w:t>
+      </w:r>
+      <w:r>
+        <w:t>CLI</w:t>
+      </w:r>
+      <w:r>
+        <w:rPr>
+          <w:lang w:val="ru-RU"/>
+        </w:rPr>
+        <w:t xml:space="preserve"> </w:t>
+      </w:r>
+      <w:r>
+        <w:t>VES</w:t>
+      </w:r>
+      <w:r>
+        <w:rPr>
+          <w:lang w:val="ru-RU"/>
+        </w:rPr>
+        <w:t xml:space="preserve"> компанией </w:t>
+      </w:r>
+      <w:r>
+        <w:t>Microsoft</w:t>
+      </w:r>
+      <w:r>
+        <w:rPr>
+          <w:lang w:val="ru-RU"/>
+        </w:rPr>
+        <w:t>.</w:t>
+      </w:r>
+      <w:r>
+        <w:rPr>
+          <w:lang w:val="ru-RU"/>
+        </w:rPr>
+        <w:t xml:space="preserve"> </w:t>
+      </w:r>
+      <w:r>
+        <w:rPr>
+          <w:lang w:val="ru-RU"/>
+        </w:rPr>
+        <w:t>Обеспечивает выполнение сборки (управление памятью, загрузка сборок, безопасность, обработка исключений, синхронизация)</w:t>
+      </w:r>
+      <w:r>
+        <w:rPr>
+          <w:lang w:val="ru-RU"/>
+        </w:rPr>
+        <w:t xml:space="preserve"> </w:t>
+      </w:r>
+      <w:r>
+        <w:rPr>
+          <w:lang w:val="ru-RU"/>
+        </w:rPr>
+        <w:t xml:space="preserve">Компилятор </w:t>
+      </w:r>
+      <w:proofErr w:type="gramStart"/>
+      <w:r>
+        <w:t>JIT</w:t>
+      </w:r>
+      <w:r>
+        <w:rPr>
+          <w:lang w:val="ru-RU"/>
+        </w:rPr>
+        <w:t>(</w:t>
+      </w:r>
+      <w:proofErr w:type="gramEnd"/>
+      <w:r>
+        <w:t>Just</w:t>
+      </w:r>
+      <w:r>
+        <w:rPr>
+          <w:lang w:val="ru-RU"/>
+        </w:rPr>
+        <w:t xml:space="preserve"> </w:t>
+      </w:r>
+      <w:r>
+        <w:t>in</w:t>
+      </w:r>
+      <w:r>
+        <w:rPr>
+          <w:lang w:val="ru-RU"/>
+        </w:rPr>
+        <w:t xml:space="preserve"> </w:t>
+      </w:r>
+      <w:r>
+        <w:t>Time</w:t>
+      </w:r>
+      <w:r>
+        <w:rPr>
+          <w:lang w:val="ru-RU"/>
+        </w:rPr>
+        <w:t xml:space="preserve">). </w:t>
+      </w:r>
+    </w:p>
+    <w:p>
+      <w:pPr>
+        <w:rPr>
+          <w:lang w:val="ru-RU"/>
+        </w:rPr>
+      </w:pPr>
+      <w:proofErr w:type="gramStart"/>
+      <w:r>
+        <w:t>MSIL</w:t>
+      </w:r>
+      <w:r>
+        <w:rPr>
+          <w:lang w:val="ru-RU"/>
+        </w:rPr>
+        <w:t>(</w:t>
+      </w:r>
+      <w:proofErr w:type="gramEnd"/>
+      <w:r>
+        <w:t>Microsoft</w:t>
+      </w:r>
+      <w:r>
+        <w:rPr>
+          <w:lang w:val="ru-RU"/>
+        </w:rPr>
+        <w:t xml:space="preserve"> </w:t>
+      </w:r>
+      <w:r>
+        <w:t>IL</w:t>
+      </w:r>
+      <w:r>
+        <w:rPr>
+          <w:lang w:val="ru-RU"/>
+        </w:rPr>
+        <w:t xml:space="preserve">) – реализация </w:t>
+      </w:r>
+      <w:r>
+        <w:t>CLI</w:t>
+      </w:r>
+      <w:r>
+        <w:rPr>
+          <w:lang w:val="ru-RU"/>
+        </w:rPr>
+        <w:t xml:space="preserve"> </w:t>
+      </w:r>
+      <w:r>
+        <w:t>CIL</w:t>
+      </w:r>
+      <w:r>
+        <w:rPr>
+          <w:lang w:val="ru-RU"/>
+        </w:rPr>
+        <w:t xml:space="preserve"> компанией </w:t>
+      </w:r>
+      <w:r>
+        <w:t>Microsoft</w:t>
+      </w:r>
+      <w:r>
+        <w:rPr>
+          <w:lang w:val="ru-RU"/>
+        </w:rPr>
+        <w:t>.</w:t>
+      </w:r>
+    </w:p>
+    <w:p>
+      <w:r>
+        <w:t xml:space="preserve">FCL (Framework Class Library) – </w:t>
+      </w:r>
+      <w:proofErr w:type="spellStart"/>
+      <w:r>
+        <w:t>реализация</w:t>
+      </w:r>
+      <w:proofErr w:type="spellEnd"/>
+      <w:r>
+        <w:t xml:space="preserve"> CLI BCL </w:t>
+      </w:r>
+      <w:proofErr w:type="spellStart"/>
+      <w:r>
+        <w:t>компанией</w:t>
+      </w:r>
+      <w:proofErr w:type="spellEnd"/>
+      <w:r>
+        <w:t xml:space="preserve"> Microsoft. </w:t>
+      </w:r>
+      <w:proofErr w:type="spellStart"/>
+      <w:r>
+        <w:t>Можно</w:t>
+      </w:r>
+      <w:proofErr w:type="spellEnd"/>
+      <w:r>
+        <w:t xml:space="preserve"> </w:t>
+      </w:r>
+      <w:proofErr w:type="spellStart"/>
+      <w:r>
+        <w:t>рассматривать</w:t>
+      </w:r>
+      <w:proofErr w:type="spellEnd"/>
+      <w:r>
+        <w:t xml:space="preserve">, </w:t>
+      </w:r>
+      <w:proofErr w:type="spellStart"/>
+      <w:r>
+        <w:t>как</w:t>
+      </w:r>
+      <w:proofErr w:type="spellEnd"/>
+      <w:r>
+        <w:t xml:space="preserve"> API CRL.</w:t>
+      </w:r>
+    </w:p>
+    <w:p>
+      <w:pPr>
+        <w:tabs>
+          <w:tab w:val="left" w:pos="3804"/>
+        </w:tabs>
+      </w:pPr>
+      <w:r>
+        <w:tab/>
+      </w:r>
+    </w:p>
+    <w:p>
+      <w:pPr>
+        <w:tabs>
+          <w:tab w:val="left" w:pos="3804"/>
+        </w:tabs>
+      </w:pPr>
+      <w:r>
+        <w:drawing>
+          <wp:inline distT="0" distB="0" distL="0" distR="0" wp14:anchorId="1B92AD72" wp14:editId="11874513">
+            <wp:extent cx="6152515" cy="2148205"/>
+            <wp:effectExtent l="0" t="0" r="635" b="4445"/>
+            <wp:docPr id="1" name="Рисунок 1"/>
+            <wp:cNvGraphicFramePr>
+              <a:graphicFrameLocks xmlns:a="http://schemas.openxmlformats.org/drawingml/2006/main" noChangeAspect="1"/>
+            </wp:cNvGraphicFramePr>
+            <a:graphic xmlns:a="http://schemas.openxmlformats.org/drawingml/2006/main">
+              <a:graphicData uri="http://schemas.openxmlformats.org/drawingml/2006/picture">
+                <pic:pic xmlns:pic="http://schemas.openxmlformats.org/drawingml/2006/picture">
+                  <pic:nvPicPr>
+                    <pic:cNvPr id="1" name=""/>
+                    <pic:cNvPicPr/>
+                  </pic:nvPicPr>
+                  <pic:blipFill>
+                    <a:blip r:embed="rId4"/>
+                    <a:stretch>
+                      <a:fillRect/>
+                    </a:stretch>
+                  </pic:blipFill>
+                  <pic:spPr>
+                    <a:xfrm>
+                      <a:off x="0" y="0"/>
+                      <a:ext cx="6152515" cy="2148205"/>
+                    </a:xfrm>
+                    <a:prstGeom prst="rect">
+                      <a:avLst/>
+                    </a:prstGeom>
+                  </pic:spPr>
+                </pic:pic>
+              </a:graphicData>
+            </a:graphic>
+          </wp:inline>
+        </w:drawing>
+      </w:r>
     </w:p>
     <w:sectPr>
       <w:pgSz w:w="12240" w:h="15840"/>
@@ -863,6 +1569,7 @@
     <w:lsdException w:name="HTML Sample" w:semiHidden="1" w:unhideWhenUsed="1"/>
     <w:lsdException w:name="HTML Typewriter" w:semiHidden="1" w:unhideWhenUsed="1"/>
     <w:lsdException w:name="HTML Variable" w:semiHidden="1" w:unhideWhenUsed="1"/>
+    <w:lsdException w:name="Normal Table" w:semiHidden="1" w:unhideWhenUsed="1"/>
     <w:lsdException w:name="annotation subject" w:semiHidden="1" w:unhideWhenUsed="1"/>
     <w:lsdException w:name="No List" w:semiHidden="1" w:unhideWhenUsed="1"/>
     <w:lsdException w:name="Outline List 1" w:semiHidden="1" w:unhideWhenUsed="1"/>
@@ -905,8 +1612,11 @@
     <w:lsdException w:name="Table Contemporary" w:semiHidden="1" w:unhideWhenUsed="1"/>
     <w:lsdException w:name="Table Elegant" w:semiHidden="1" w:unhideWhenUsed="1"/>
     <w:lsdException w:name="Table Professional" w:semiHidden="1" w:unhideWhenUsed="1"/>
+    <w:lsdException w:name="Table Subtle 1" w:semiHidden="1" w:unhideWhenUsed="1"/>
     <w:lsdException w:name="Table Subtle 2" w:semiHidden="1" w:unhideWhenUsed="1"/>
     <w:lsdException w:name="Table Web 1" w:semiHidden="1" w:unhideWhenUsed="1"/>
+    <w:lsdException w:name="Table Web 2" w:semiHidden="1" w:unhideWhenUsed="1"/>
+    <w:lsdException w:name="Table Web 3" w:semiHidden="1" w:unhideWhenUsed="1"/>
     <w:lsdException w:name="Balloon Text" w:semiHidden="1" w:unhideWhenUsed="1"/>
     <w:lsdException w:name="Table Grid" w:uiPriority="39"/>
     <w:lsdException w:name="Table Theme" w:semiHidden="1" w:unhideWhenUsed="1"/>

</xml_diff>